<commit_message>
Updated project pdf with repository link
</commit_message>
<xml_diff>
--- a/Final Paper/20250311_Final Project Paper_WFK.docx
+++ b/Final Paper/20250311_Final Project Paper_WFK.docx
@@ -89,6 +89,70 @@
     </w:p>
     <w:p>
       <w:pPr>
+        <w:jc w:val="center"/>
+        <w:rPr>
+          <w:b/>
+          <w:bCs/>
+        </w:rPr>
+      </w:pPr>
+      <w:hyperlink r:id="rId7" w:history="1">
+        <w:r>
+          <w:rPr>
+            <w:rStyle w:val="Hyperlink"/>
+            <w:b/>
+            <w:bCs/>
+          </w:rPr>
+          <w:t xml:space="preserve">Project </w:t>
+        </w:r>
+        <w:proofErr w:type="spellStart"/>
+        <w:r>
+          <w:rPr>
+            <w:rStyle w:val="Hyperlink"/>
+            <w:b/>
+            <w:bCs/>
+          </w:rPr>
+          <w:t>Github</w:t>
+        </w:r>
+        <w:proofErr w:type="spellEnd"/>
+        <w:r>
+          <w:rPr>
+            <w:rStyle w:val="Hyperlink"/>
+            <w:b/>
+            <w:bCs/>
+          </w:rPr>
+          <w:t xml:space="preserve"> Repository: </w:t>
+        </w:r>
+        <w:proofErr w:type="spellStart"/>
+        <w:r>
+          <w:rPr>
+            <w:rStyle w:val="Hyperlink"/>
+            <w:b/>
+            <w:bCs/>
+          </w:rPr>
+          <w:t>wkau</w:t>
+        </w:r>
+        <w:proofErr w:type="spellEnd"/>
+        <w:r>
+          <w:rPr>
+            <w:rStyle w:val="Hyperlink"/>
+            <w:b/>
+            <w:bCs/>
+          </w:rPr>
+          <w:t>/chemeng277-project-WFK</w:t>
+        </w:r>
+      </w:hyperlink>
+    </w:p>
+    <w:p>
+      <w:pPr>
+        <w:jc w:val="center"/>
+        <w:rPr>
+          <w:i/>
+          <w:iCs/>
+        </w:rPr>
+      </w:pPr>
+    </w:p>
+    <w:p>
+      <w:pPr>
         <w:pStyle w:val="Heading2"/>
         <w:rPr>
           <w:b/>
@@ -352,7 +416,11 @@
         <w:t xml:space="preserve"> </w:t>
       </w:r>
       <w:r>
-        <w:t>Existing datasets that tabulate known reactivities are critically useful, yet incomplete, limiting direct comparison between ion reactivities for a single ligand.</w:t>
+        <w:t xml:space="preserve">Existing datasets that </w:t>
+      </w:r>
+      <w:r>
+        <w:lastRenderedPageBreak/>
+        <w:t>tabulate known reactivities are critically useful, yet incomplete, limiting direct comparison between ion reactivities for a single ligand.</w:t>
       </w:r>
       <w:r>
         <w:t xml:space="preserve"> </w:t>
@@ -361,11 +429,7 @@
         <w:t xml:space="preserve">In addition, </w:t>
       </w:r>
       <w:r>
-        <w:t xml:space="preserve">once a ligand molecule is affixed to a </w:t>
-      </w:r>
-      <w:r>
-        <w:lastRenderedPageBreak/>
-        <w:t xml:space="preserve">polymer framework, the reaction between the ion and ligand occurs in a different environment than that reported. </w:t>
+        <w:t xml:space="preserve">once a ligand molecule is affixed to a polymer framework, the reaction between the ion and ligand occurs in a different environment than that reported. </w:t>
       </w:r>
       <w:r>
         <w:t xml:space="preserve">Therefore, </w:t>
@@ -938,7 +1002,14 @@
         <w:rPr>
           <w:rFonts w:eastAsiaTheme="minorEastAsia"/>
         </w:rPr>
-        <w:t xml:space="preserve"> Reported equilibrium constants are converted to </w:t>
+        <w:t xml:space="preserve"> Reported equilibrium </w:t>
+      </w:r>
+      <w:r>
+        <w:rPr>
+          <w:rFonts w:eastAsiaTheme="minorEastAsia"/>
+        </w:rPr>
+        <w:lastRenderedPageBreak/>
+        <w:t xml:space="preserve">constants are converted to </w:t>
       </w:r>
       <w:r>
         <w:rPr>
@@ -1050,7 +1121,6 @@
           <w:rFonts w:eastAsiaTheme="minorEastAsia"/>
           <w:iCs/>
         </w:rPr>
-        <w:lastRenderedPageBreak/>
         <w:tab/>
       </w:r>
       <w:r>
@@ -2605,6 +2675,7 @@
           <w:bCs/>
           <w:color w:val="000000" w:themeColor="text1"/>
         </w:rPr>
+        <w:lastRenderedPageBreak/>
         <w:t>4. Results and Discussion</w:t>
       </w:r>
     </w:p>
@@ -2629,11 +2700,7 @@
         <w:t xml:space="preserve">The XGBoost Regression model outperforms the </w:t>
       </w:r>
       <w:r>
-        <w:t xml:space="preserve">ElasticNet Regression model in both predictive accuracy (R2 </w:t>
-      </w:r>
-      <w:r>
-        <w:lastRenderedPageBreak/>
-        <w:t xml:space="preserve">Score) and prediction RMSE. </w:t>
+        <w:t xml:space="preserve">ElasticNet Regression model in both predictive accuracy (R2 Score) and prediction RMSE. </w:t>
       </w:r>
       <w:r>
         <w:t xml:space="preserve">In the case of the XGBoost Regressor, a monotonic increase in </w:t>
@@ -2884,13 +2951,7 @@
         <w:rPr>
           <w:color w:val="000000" w:themeColor="text1"/>
         </w:rPr>
-        <w:t>Kanahashi, et al.</w:t>
-      </w:r>
-      <w:r>
-        <w:rPr>
-          <w:color w:val="000000" w:themeColor="text1"/>
-        </w:rPr>
-        <w:t xml:space="preserve"> report a </w:t>
+        <w:t xml:space="preserve">Kanahashi, et al. report a </w:t>
       </w:r>
       <w:r>
         <w:rPr>
@@ -3037,7 +3098,7 @@
                           <pic:cNvPicPr/>
                         </pic:nvPicPr>
                         <pic:blipFill>
-                          <a:blip r:embed="rId7"/>
+                          <a:blip r:embed="rId8"/>
                           <a:stretch>
                             <a:fillRect/>
                           </a:stretch>
@@ -3200,7 +3261,15 @@
           <w:rFonts w:eastAsiaTheme="minorEastAsia"/>
           <w:iCs/>
         </w:rPr>
-        <w:t xml:space="preserve"> for a 50 mol% 4VP membrane </w:t>
+        <w:t xml:space="preserve"> for </w:t>
+      </w:r>
+      <w:r>
+        <w:rPr>
+          <w:rFonts w:eastAsiaTheme="minorEastAsia"/>
+          <w:iCs/>
+        </w:rPr>
+        <w:lastRenderedPageBreak/>
+        <w:t xml:space="preserve">a 50 mol% 4VP membrane </w:t>
       </w:r>
       <w:r>
         <w:rPr>
@@ -3319,15 +3388,7 @@
           <w:rFonts w:eastAsiaTheme="minorEastAsia"/>
           <w:iCs/>
         </w:rPr>
-        <w:t xml:space="preserve">are real observations in the NIST46 dataset </w:t>
-      </w:r>
-      <w:r>
-        <w:rPr>
-          <w:rFonts w:eastAsiaTheme="minorEastAsia"/>
-          <w:iCs/>
-        </w:rPr>
-        <w:lastRenderedPageBreak/>
-        <w:t>(Cu2+, Mn2+, Co2+, and Ni2+</w:t>
+        <w:t>are real observations in the NIST46 dataset (Cu2+, Mn2+, Co2+, and Ni2+</w:t>
       </w:r>
       <w:r>
         <w:rPr>
@@ -3699,6 +3760,9 @@
               <w:jc w:val="center"/>
             </w:pPr>
             <w:r>
+              <w:rPr>
+                <w:noProof/>
+              </w:rPr>
               <w:drawing>
                 <wp:inline distT="0" distB="0" distL="0" distR="0" wp14:anchorId="00BECA6B" wp14:editId="584A8D25">
                   <wp:extent cx="5774554" cy="1852669"/>
@@ -3715,7 +3779,7 @@
                           <pic:cNvPicPr/>
                         </pic:nvPicPr>
                         <pic:blipFill>
-                          <a:blip r:embed="rId8"/>
+                          <a:blip r:embed="rId9"/>
                           <a:stretch>
                             <a:fillRect/>
                           </a:stretch>
@@ -3946,14 +4010,7 @@
           <w:rFonts w:eastAsiaTheme="minorEastAsia"/>
           <w:iCs/>
         </w:rPr>
-        <w:t xml:space="preserve"> </w:t>
-      </w:r>
-      <w:r>
-        <w:rPr>
-          <w:rFonts w:eastAsiaTheme="minorEastAsia"/>
-          <w:iCs/>
-        </w:rPr>
-        <w:t xml:space="preserve">. If successful, this framework will rapidly accelerate LFP design for </w:t>
+        <w:t xml:space="preserve"> . If successful, this framework will rapidly accelerate LFP design for </w:t>
       </w:r>
       <w:r>
         <w:rPr>
@@ -4463,7 +4520,7 @@
                           <pic:cNvPicPr/>
                         </pic:nvPicPr>
                         <pic:blipFill>
-                          <a:blip r:embed="rId9"/>
+                          <a:blip r:embed="rId10"/>
                           <a:stretch>
                             <a:fillRect/>
                           </a:stretch>
@@ -4532,6 +4589,9 @@
               <w:jc w:val="center"/>
             </w:pPr>
             <w:r>
+              <w:rPr>
+                <w:noProof/>
+              </w:rPr>
               <w:drawing>
                 <wp:inline distT="0" distB="0" distL="0" distR="0" wp14:anchorId="0517F32C" wp14:editId="610144BE">
                   <wp:extent cx="4784146" cy="2536722"/>
@@ -4548,7 +4608,7 @@
                           <pic:cNvPicPr/>
                         </pic:nvPicPr>
                         <pic:blipFill>
-                          <a:blip r:embed="rId10"/>
+                          <a:blip r:embed="rId11"/>
                           <a:stretch>
                             <a:fillRect/>
                           </a:stretch>
@@ -4618,6 +4678,9 @@
               <w:jc w:val="center"/>
             </w:pPr>
             <w:r>
+              <w:rPr>
+                <w:noProof/>
+              </w:rPr>
               <w:lastRenderedPageBreak/>
               <w:drawing>
                 <wp:inline distT="0" distB="0" distL="0" distR="0" wp14:anchorId="31C1ED5B" wp14:editId="405633C9">
@@ -4635,7 +4698,7 @@
                           <pic:cNvPicPr/>
                         </pic:nvPicPr>
                         <pic:blipFill>
-                          <a:blip r:embed="rId11"/>
+                          <a:blip r:embed="rId12"/>
                           <a:stretch>
                             <a:fillRect/>
                           </a:stretch>
@@ -4837,6 +4900,9 @@
               <w:jc w:val="center"/>
             </w:pPr>
             <w:r>
+              <w:rPr>
+                <w:noProof/>
+              </w:rPr>
               <w:drawing>
                 <wp:inline distT="0" distB="0" distL="0" distR="0" wp14:anchorId="181CFC6B" wp14:editId="2E60D39F">
                   <wp:extent cx="5650787" cy="2568210"/>
@@ -4853,7 +4919,7 @@
                           <pic:cNvPicPr/>
                         </pic:nvPicPr>
                         <pic:blipFill>
-                          <a:blip r:embed="rId12"/>
+                          <a:blip r:embed="rId13"/>
                           <a:stretch>
                             <a:fillRect/>
                           </a:stretch>
@@ -4905,8 +4971,8 @@
       </w:pPr>
     </w:p>
     <w:sectPr>
-      <w:footerReference w:type="even" r:id="rId13"/>
-      <w:footerReference w:type="default" r:id="rId14"/>
+      <w:footerReference w:type="even" r:id="rId14"/>
+      <w:footerReference w:type="default" r:id="rId15"/>
       <w:pgSz w:w="12240" w:h="15840"/>
       <w:pgMar w:top="1440" w:right="1440" w:bottom="1440" w:left="1440" w:header="720" w:footer="720" w:gutter="0"/>
       <w:cols w:space="720"/>

</xml_diff>